<commit_message>
Just a backup for debugging
</commit_message>
<xml_diff>
--- a/template/template.docx
+++ b/template/template.docx
@@ -4,7 +4,38 @@
   <w:body>
     <w:p>
       <w:pPr>
+        <w:rPr>
+          <w:rFonts w:hint="eastAsia"/>
+        </w:rPr>
+      </w:pPr>
+      <w:r>
+        <w:t>{#products}</w:t>
+      </w:r>
+    </w:p>
+    <w:p>
+      <w:pPr>
         <w:pStyle w:val="2"/>
+      </w:pPr>
+      <w:r>
+        <w:rPr>
+          <w:rFonts w:hint="eastAsia"/>
+        </w:rPr>
+        <w:lastRenderedPageBreak/>
+        <w:t>{</w:t>
+      </w:r>
+      <w:r>
+        <w:t>title</w:t>
+      </w:r>
+      <w:r>
+        <w:rPr>
+          <w:rFonts w:hint="eastAsia"/>
+        </w:rPr>
+        <w:t>}</w:t>
+      </w:r>
+    </w:p>
+    <w:p>
+      <w:pPr>
+        <w:pStyle w:val="c"/>
       </w:pPr>
       <w:r>
         <w:rPr>
@@ -13,7 +44,7 @@
         <w:t>{</w:t>
       </w:r>
       <w:r>
-        <w:t>title</w:t>
+        <w:t>name</w:t>
       </w:r>
       <w:r>
         <w:rPr>
@@ -24,7 +55,7 @@
     </w:p>
     <w:p>
       <w:pPr>
-        <w:pStyle w:val="c"/>
+        <w:pStyle w:val="c0"/>
       </w:pPr>
       <w:r>
         <w:rPr>
@@ -33,7 +64,7 @@
         <w:t>{</w:t>
       </w:r>
       <w:r>
-        <w:t>name</w:t>
+        <w:t>organization</w:t>
       </w:r>
       <w:r>
         <w:rPr>
@@ -53,7 +84,7 @@
         <w:t>{</w:t>
       </w:r>
       <w:r>
-        <w:t>organization</w:t>
+        <w:t>date</w:t>
       </w:r>
       <w:r>
         <w:rPr>
@@ -61,24 +92,20 @@
         </w:rPr>
         <w:t>}</w:t>
       </w:r>
+      <w:bookmarkStart w:id="0" w:name="_GoBack"/>
+      <w:bookmarkEnd w:id="0"/>
     </w:p>
     <w:p>
       <w:pPr>
-        <w:pStyle w:val="c0"/>
-      </w:pPr>
-      <w:r>
-        <w:rPr>
-          <w:rFonts w:hint="eastAsia"/>
-        </w:rPr>
-        <w:t>{</w:t>
-      </w:r>
-      <w:r>
-        <w:t>date</w:t>
-      </w:r>
-      <w:r>
-        <w:rPr>
-          <w:rFonts w:hint="eastAsia"/>
-        </w:rPr>
+        <w:pStyle w:val="C1"/>
+      </w:pPr>
+      <w:r>
+        <w:t>{#</w:t>
+      </w:r>
+      <w:r>
+        <w:t>contents</w:t>
+      </w:r>
+      <w:r>
         <w:t>}</w:t>
       </w:r>
     </w:p>
@@ -87,10 +114,10 @@
         <w:pStyle w:val="C1"/>
       </w:pPr>
       <w:r>
-        <w:t>{#</w:t>
-      </w:r>
-      <w:r>
-        <w:t>contents</w:t>
+        <w:t>{</w:t>
+      </w:r>
+      <w:r>
+        <w:t>content</w:t>
       </w:r>
       <w:r>
         <w:t>}</w:t>
@@ -101,10 +128,10 @@
         <w:pStyle w:val="C1"/>
       </w:pPr>
       <w:r>
-        <w:t>{</w:t>
-      </w:r>
-      <w:r>
-        <w:t>content</w:t>
+        <w:t>{/</w:t>
+      </w:r>
+      <w:r>
+        <w:t>contents</w:t>
       </w:r>
       <w:r>
         <w:t>}</w:t>
@@ -112,21 +139,6 @@
     </w:p>
     <w:p>
       <w:pPr>
-        <w:pStyle w:val="C1"/>
-      </w:pPr>
-      <w:r>
-        <w:t>{/</w:t>
-      </w:r>
-      <w:r>
-        <w:t>contents</w:t>
-      </w:r>
-      <w:r>
-        <w:t>}</w:t>
-      </w:r>
-    </w:p>
-    <w:p>
-      <w:pPr>
-        <w:pStyle w:val="c2"/>
         <w:rPr>
           <w:rFonts w:ascii="Times New Roman" w:hAnsi="Times New Roman"/>
         </w:rPr>
@@ -145,13 +157,10 @@
       </w:r>
       <w:r>
         <w:rPr>
-          <w:rFonts w:ascii="Times New Roman" w:eastAsiaTheme="minorEastAsia" w:hAnsi="Times New Roman" w:hint="eastAsia"/>
-          <w:lang w:eastAsia="zh-TW"/>
+          <w:rFonts w:ascii="Times New Roman" w:hAnsi="Times New Roman" w:hint="eastAsia"/>
         </w:rPr>
         <w:t>]</w:t>
       </w:r>
-      <w:bookmarkStart w:id="0" w:name="_GoBack"/>
-      <w:bookmarkEnd w:id="0"/>
       <w:r>
         <w:rPr>
           <w:rFonts w:ascii="Times New Roman" w:hAnsi="Times New Roman" w:hint="eastAsia"/>
@@ -163,6 +172,22 @@
           <w:rFonts w:ascii="Times New Roman" w:hAnsi="Times New Roman"/>
         </w:rPr>
         <w:t>author}</w:t>
+      </w:r>
+    </w:p>
+    <w:p>
+      <w:pPr>
+        <w:rPr>
+          <w:rFonts w:hint="eastAsia"/>
+        </w:rPr>
+      </w:pPr>
+      <w:r>
+        <w:t>{</w:t>
+      </w:r>
+      <w:r>
+        <w:t>/</w:t>
+      </w:r>
+      <w:r>
+        <w:t>products}</w:t>
       </w:r>
     </w:p>
     <w:sectPr>
@@ -323,21 +348,7 @@
       <w:rPr>
         <w:rFonts w:ascii="SimSun" w:hAnsi="SimSun" w:hint="eastAsia"/>
       </w:rPr>
-      <w:t>年慶祝</w:t>
-    </w:r>
-    <w:proofErr w:type="gramStart"/>
-    <w:r>
-      <w:rPr>
-        <w:rFonts w:ascii="SimSun" w:hAnsi="SimSun" w:hint="eastAsia"/>
-      </w:rPr>
-      <w:t>端午節暨嚴新生命</w:t>
-    </w:r>
-    <w:proofErr w:type="gramEnd"/>
-    <w:r>
-      <w:rPr>
-        <w:rFonts w:ascii="SimSun" w:hAnsi="SimSun" w:hint="eastAsia"/>
-      </w:rPr>
-      <w:t>科技</w:t>
+      <w:t>年慶祝端午節暨嚴新生命科技</w:t>
     </w:r>
     <w:r>
       <w:rPr>

</xml_diff>

<commit_message>
Merge output file into one Word file
</commit_message>
<xml_diff>
--- a/template/template.docx
+++ b/template/template.docx
@@ -3,13 +3,14 @@
 <w:document xmlns:wpc="http://schemas.microsoft.com/office/word/2010/wordprocessingCanvas" xmlns:cx="http://schemas.microsoft.com/office/drawing/2014/chartex" xmlns:cx1="http://schemas.microsoft.com/office/drawing/2015/9/8/chartex" xmlns:cx2="http://schemas.microsoft.com/office/drawing/2015/10/21/chartex" xmlns:cx3="http://schemas.microsoft.com/office/drawing/2016/5/9/chartex" xmlns:cx4="http://schemas.microsoft.com/office/drawing/2016/5/10/chartex" xmlns:cx5="http://schemas.microsoft.com/office/drawing/2016/5/11/chartex" xmlns:cx6="http://schemas.microsoft.com/office/drawing/2016/5/12/chartex" xmlns:cx7="http://schemas.microsoft.com/office/drawing/2016/5/13/chartex" xmlns:cx8="http://schemas.microsoft.com/office/drawing/2016/5/14/chartex" xmlns:mc="http://schemas.openxmlformats.org/markup-compatibility/2006" xmlns:aink="http://schemas.microsoft.com/office/drawing/2016/ink" xmlns:am3d="http://schemas.microsoft.com/office/drawing/2017/model3d" xmlns:o="urn:schemas-microsoft-com:office:office" xmlns:r="http://schemas.openxmlformats.org/officeDocument/2006/relationships" xmlns:m="http://schemas.openxmlformats.org/officeDocument/2006/math" xmlns:v="urn:schemas-microsoft-com:vml" xmlns:wp14="http://schemas.microsoft.com/office/word/2010/wordprocessingDrawing" xmlns:wp="http://schemas.openxmlformats.org/drawingml/2006/wordprocessingDrawing" xmlns:w10="urn:schemas-microsoft-com:office:word" xmlns:w="http://schemas.openxmlformats.org/wordprocessingml/2006/main" xmlns:w14="http://schemas.microsoft.com/office/word/2010/wordml" xmlns:w15="http://schemas.microsoft.com/office/word/2012/wordml" xmlns:w16cid="http://schemas.microsoft.com/office/word/2016/wordml/cid" xmlns:w16se="http://schemas.microsoft.com/office/word/2015/wordml/symex" xmlns:wpg="http://schemas.microsoft.com/office/word/2010/wordprocessingGroup" xmlns:wpi="http://schemas.microsoft.com/office/word/2010/wordprocessingInk" xmlns:wne="http://schemas.microsoft.com/office/word/2006/wordml" xmlns:wps="http://schemas.microsoft.com/office/word/2010/wordprocessingShape" mc:Ignorable="w14 w15 w16se w16cid wp14">
   <w:body>
     <w:p>
-      <w:pPr>
-        <w:rPr>
-          <w:rFonts w:hint="eastAsia"/>
-        </w:rPr>
-      </w:pPr>
-      <w:r>
-        <w:t>{#products}</w:t>
+      <w:r>
+        <w:t>{#</w:t>
+      </w:r>
+      <w:r>
+        <w:t>loop</w:t>
+      </w:r>
+      <w:r>
+        <w:t>}</w:t>
       </w:r>
     </w:p>
     <w:p>
@@ -92,8 +93,6 @@
         </w:rPr>
         <w:t>}</w:t>
       </w:r>
-      <w:bookmarkStart w:id="0" w:name="_GoBack"/>
-      <w:bookmarkEnd w:id="0"/>
     </w:p>
     <w:p>
       <w:pPr>
@@ -175,19 +174,16 @@
       </w:r>
     </w:p>
     <w:p>
-      <w:pPr>
-        <w:rPr>
-          <w:rFonts w:hint="eastAsia"/>
-        </w:rPr>
-      </w:pPr>
-      <w:r>
-        <w:t>{</w:t>
-      </w:r>
-      <w:r>
-        <w:t>/</w:t>
-      </w:r>
-      <w:r>
-        <w:t>products}</w:t>
+      <w:r>
+        <w:t>{/</w:t>
+      </w:r>
+      <w:r>
+        <w:t>loop</w:t>
+      </w:r>
+      <w:bookmarkStart w:id="0" w:name="_GoBack"/>
+      <w:bookmarkEnd w:id="0"/>
+      <w:r>
+        <w:t>}</w:t>
       </w:r>
     </w:p>
     <w:sectPr>

</xml_diff>